<commit_message>
Springboot App and Project Implementation
</commit_message>
<xml_diff>
--- a/CAPSTONE PROJECT 2023/Capstone Guidelines/Guidelines And Logic.docx
+++ b/CAPSTONE PROJECT 2023/Capstone Guidelines/Guidelines And Logic.docx
@@ -814,8 +814,6 @@
     <w:p/>
     <w:p/>
     <w:p>
-      <w:bookmarkStart w:id="0" w:name="_GoBack"/>
-      <w:bookmarkEnd w:id="0"/>
       <w:r>
         <w:lastRenderedPageBreak/>
         <w:t>MY MOVIE 12-03-2023</w:t>
@@ -877,7 +875,70 @@
         </w:drawing>
       </w:r>
     </w:p>
-    <w:p/>
+    <w:p>
+      <w:r>
+        <w:t>Medicare: 12-03-2023</w:t>
+      </w:r>
+    </w:p>
+    <w:p>
+      <w:r>
+        <w:rPr>
+          <w:noProof/>
+          <w:lang w:bidi="gu-IN"/>
+        </w:rPr>
+        <w:lastRenderedPageBreak/>
+        <w:drawing>
+          <wp:inline distT="0" distB="0" distL="0" distR="0">
+            <wp:extent cx="5943600" cy="5517608"/>
+            <wp:effectExtent l="0" t="0" r="0" b="6985"/>
+            <wp:docPr id="9" name="Picture 9" descr="C:\Users\Admin\Desktop\Medicare User Imterface.png"/>
+            <wp:cNvGraphicFramePr>
+              <a:graphicFrameLocks xmlns:a="http://schemas.openxmlformats.org/drawingml/2006/main" noChangeAspect="1"/>
+            </wp:cNvGraphicFramePr>
+            <a:graphic xmlns:a="http://schemas.openxmlformats.org/drawingml/2006/main">
+              <a:graphicData uri="http://schemas.openxmlformats.org/drawingml/2006/picture">
+                <pic:pic xmlns:pic="http://schemas.openxmlformats.org/drawingml/2006/picture">
+                  <pic:nvPicPr>
+                    <pic:cNvPr id="0" name="Picture 5" descr="C:\Users\Admin\Desktop\Medicare User Imterface.png"/>
+                    <pic:cNvPicPr>
+                      <a:picLocks noChangeAspect="1" noChangeArrowheads="1"/>
+                    </pic:cNvPicPr>
+                  </pic:nvPicPr>
+                  <pic:blipFill>
+                    <a:blip r:embed="rId16">
+                      <a:extLst>
+                        <a:ext uri="{28A0092B-C50C-407E-A947-70E740481C1C}">
+                          <a14:useLocalDpi xmlns:a14="http://schemas.microsoft.com/office/drawing/2010/main" val="0"/>
+                        </a:ext>
+                      </a:extLst>
+                    </a:blip>
+                    <a:srcRect/>
+                    <a:stretch>
+                      <a:fillRect/>
+                    </a:stretch>
+                  </pic:blipFill>
+                  <pic:spPr bwMode="auto">
+                    <a:xfrm>
+                      <a:off x="0" y="0"/>
+                      <a:ext cx="5943600" cy="5517608"/>
+                    </a:xfrm>
+                    <a:prstGeom prst="rect">
+                      <a:avLst/>
+                    </a:prstGeom>
+                    <a:noFill/>
+                    <a:ln>
+                      <a:noFill/>
+                    </a:ln>
+                  </pic:spPr>
+                </pic:pic>
+              </a:graphicData>
+            </a:graphic>
+          </wp:inline>
+        </w:drawing>
+      </w:r>
+      <w:bookmarkStart w:id="0" w:name="_GoBack"/>
+      <w:bookmarkEnd w:id="0"/>
+    </w:p>
     <w:sectPr>
       <w:pgSz w:w="12240" w:h="15840"/>
       <w:pgMar w:top="1440" w:right="1440" w:bottom="1440" w:left="1440" w:header="720" w:footer="720" w:gutter="0"/>

</xml_diff>

<commit_message>
Spring Boot CRUD App with Image Upload Using Multipart
</commit_message>
<xml_diff>
--- a/CAPSTONE PROJECT 2023/Capstone Guidelines/Guidelines And Logic.docx
+++ b/CAPSTONE PROJECT 2023/Capstone Guidelines/Guidelines And Logic.docx
@@ -820,6 +820,7 @@
       </w:r>
     </w:p>
     <w:p>
+      <w:bookmarkStart w:id="0" w:name="_GoBack"/>
       <w:r>
         <w:rPr>
           <w:noProof/>
@@ -874,6 +875,7 @@
           </wp:inline>
         </w:drawing>
       </w:r>
+      <w:bookmarkEnd w:id="0"/>
     </w:p>
     <w:p>
       <w:r>
@@ -936,8 +938,63 @@
           </wp:inline>
         </w:drawing>
       </w:r>
-      <w:bookmarkStart w:id="0" w:name="_GoBack"/>
-      <w:bookmarkEnd w:id="0"/>
+    </w:p>
+    <w:p>
+      <w:r>
+        <w:rPr>
+          <w:noProof/>
+          <w:lang w:bidi="gu-IN"/>
+        </w:rPr>
+        <w:lastRenderedPageBreak/>
+        <w:drawing>
+          <wp:inline distT="0" distB="0" distL="0" distR="0">
+            <wp:extent cx="5943600" cy="5307496"/>
+            <wp:effectExtent l="0" t="0" r="0" b="7620"/>
+            <wp:docPr id="10" name="Picture 10" descr="C:\Users\Admin\Desktop\MEDICARE.jpg"/>
+            <wp:cNvGraphicFramePr>
+              <a:graphicFrameLocks xmlns:a="http://schemas.openxmlformats.org/drawingml/2006/main" noChangeAspect="1"/>
+            </wp:cNvGraphicFramePr>
+            <a:graphic xmlns:a="http://schemas.openxmlformats.org/drawingml/2006/main">
+              <a:graphicData uri="http://schemas.openxmlformats.org/drawingml/2006/picture">
+                <pic:pic xmlns:pic="http://schemas.openxmlformats.org/drawingml/2006/picture">
+                  <pic:nvPicPr>
+                    <pic:cNvPr id="0" name="Picture 5" descr="C:\Users\Admin\Desktop\MEDICARE.jpg"/>
+                    <pic:cNvPicPr>
+                      <a:picLocks noChangeAspect="1" noChangeArrowheads="1"/>
+                    </pic:cNvPicPr>
+                  </pic:nvPicPr>
+                  <pic:blipFill>
+                    <a:blip r:embed="rId17">
+                      <a:extLst>
+                        <a:ext uri="{28A0092B-C50C-407E-A947-70E740481C1C}">
+                          <a14:useLocalDpi xmlns:a14="http://schemas.microsoft.com/office/drawing/2010/main" val="0"/>
+                        </a:ext>
+                      </a:extLst>
+                    </a:blip>
+                    <a:srcRect/>
+                    <a:stretch>
+                      <a:fillRect/>
+                    </a:stretch>
+                  </pic:blipFill>
+                  <pic:spPr bwMode="auto">
+                    <a:xfrm>
+                      <a:off x="0" y="0"/>
+                      <a:ext cx="5943600" cy="5307496"/>
+                    </a:xfrm>
+                    <a:prstGeom prst="rect">
+                      <a:avLst/>
+                    </a:prstGeom>
+                    <a:noFill/>
+                    <a:ln>
+                      <a:noFill/>
+                    </a:ln>
+                  </pic:spPr>
+                </pic:pic>
+              </a:graphicData>
+            </a:graphic>
+          </wp:inline>
+        </w:drawing>
+      </w:r>
     </w:p>
     <w:sectPr>
       <w:pgSz w:w="12240" w:h="15840"/>

</xml_diff>